<commit_message>
Module 10 Assignment Completed
</commit_message>
<xml_diff>
--- a/Module10/Assignment/Module 10 Assignment.docx
+++ b/Module10/Assignment/Module 10 Assignment.docx
@@ -5,32 +5,59 @@
     <w:p>
       <w:pPr>
         <w:pStyle w:val="Title"/>
-      </w:pPr>
-      <w:r>
+        <w:rPr>
+          <w:rFonts w:asciiTheme="minorHAnsi" w:hAnsiTheme="minorHAnsi" w:cstheme="minorHAnsi"/>
+        </w:rPr>
+      </w:pPr>
+      <w:r>
+        <w:rPr>
+          <w:rFonts w:asciiTheme="minorHAnsi" w:hAnsiTheme="minorHAnsi" w:cstheme="minorHAnsi"/>
+        </w:rPr>
         <w:t xml:space="preserve">Module </w:t>
       </w:r>
       <w:r>
+        <w:rPr>
+          <w:rFonts w:asciiTheme="minorHAnsi" w:hAnsiTheme="minorHAnsi" w:cstheme="minorHAnsi"/>
+        </w:rPr>
         <w:t xml:space="preserve">10 </w:t>
       </w:r>
       <w:r>
+        <w:rPr>
+          <w:rFonts w:asciiTheme="minorHAnsi" w:hAnsiTheme="minorHAnsi" w:cstheme="minorHAnsi"/>
+        </w:rPr>
         <w:t>Assignment</w:t>
       </w:r>
     </w:p>
     <w:p>
       <w:pPr>
         <w:pStyle w:val="CourseName"/>
-      </w:pPr>
-      <w:r>
+        <w:rPr>
+          <w:rFonts w:asciiTheme="minorHAnsi" w:hAnsiTheme="minorHAnsi" w:cstheme="minorHAnsi"/>
+        </w:rPr>
+      </w:pPr>
+      <w:r>
+        <w:rPr>
+          <w:rFonts w:asciiTheme="minorHAnsi" w:hAnsiTheme="minorHAnsi" w:cstheme="minorHAnsi"/>
+        </w:rPr>
         <w:t>585.</w:t>
       </w:r>
       <w:r>
+        <w:rPr>
+          <w:rFonts w:asciiTheme="minorHAnsi" w:hAnsiTheme="minorHAnsi" w:cstheme="minorHAnsi"/>
+        </w:rPr>
         <w:t>7</w:t>
       </w:r>
       <w:r>
+        <w:rPr>
+          <w:rFonts w:asciiTheme="minorHAnsi" w:hAnsiTheme="minorHAnsi" w:cstheme="minorHAnsi"/>
+        </w:rPr>
         <w:t xml:space="preserve">51 </w:t>
       </w:r>
       <w:proofErr w:type="spellStart"/>
       <w:r>
+        <w:rPr>
+          <w:rFonts w:asciiTheme="minorHAnsi" w:hAnsiTheme="minorHAnsi" w:cstheme="minorHAnsi"/>
+        </w:rPr>
         <w:t>Immunoenginnering</w:t>
       </w:r>
       <w:proofErr w:type="spellEnd"/>
@@ -43,32 +70,14 @@
           <w:numId w:val="19"/>
         </w:numPr>
         <w:rPr>
-          <w:rFonts w:cs="Arial"/>
-        </w:rPr>
-      </w:pPr>
-      <w:r>
-        <w:rPr>
-          <w:rFonts w:cs="Arial"/>
-        </w:rPr>
-        <w:t>(</w:t>
-      </w:r>
-      <w:r>
-        <w:rPr>
-          <w:rFonts w:cs="Arial"/>
-        </w:rPr>
-        <w:t>5</w:t>
-      </w:r>
-      <w:r>
-        <w:rPr>
-          <w:rFonts w:cs="Arial"/>
-        </w:rPr>
-        <w:t xml:space="preserve">0 points) PEG is extensively used in designing nanoparticles and larger biomaterials to prevent immune cell recognition. </w:t>
-      </w:r>
-      <w:r>
-        <w:rPr>
-          <w:rFonts w:cs="Arial"/>
-        </w:rPr>
-        <w:t>Answer the following questions about PEG:</w:t>
+          <w:rFonts w:asciiTheme="minorHAnsi" w:hAnsiTheme="minorHAnsi" w:cstheme="minorHAnsi"/>
+        </w:rPr>
+      </w:pPr>
+      <w:r>
+        <w:rPr>
+          <w:rFonts w:asciiTheme="minorHAnsi" w:hAnsiTheme="minorHAnsi" w:cstheme="minorHAnsi"/>
+        </w:rPr>
+        <w:t>(50 points) PEG is extensively used in designing nanoparticles and larger biomaterials to prevent immune cell recognition. Answer the following questions about PEG:</w:t>
       </w:r>
     </w:p>
     <w:p>
@@ -76,7 +85,7 @@
         <w:pStyle w:val="ListParagraph"/>
         <w:ind w:left="360"/>
         <w:rPr>
-          <w:rFonts w:cs="Arial"/>
+          <w:rFonts w:asciiTheme="minorHAnsi" w:hAnsiTheme="minorHAnsi" w:cstheme="minorHAnsi"/>
         </w:rPr>
       </w:pPr>
     </w:p>
@@ -88,199 +97,181 @@
           <w:numId w:val="19"/>
         </w:numPr>
         <w:rPr>
-          <w:rFonts w:cs="Arial"/>
-        </w:rPr>
-      </w:pPr>
-      <w:r>
-        <w:rPr>
-          <w:rFonts w:cs="Arial"/>
-        </w:rPr>
-        <w:t>(20 points) What is the mechanism by which</w:t>
-      </w:r>
-      <w:r>
-        <w:rPr>
-          <w:rFonts w:cs="Arial"/>
-        </w:rPr>
-        <w:t xml:space="preserve"> PEG reduce</w:t>
-      </w:r>
-      <w:r>
-        <w:rPr>
-          <w:rFonts w:cs="Arial"/>
-        </w:rPr>
-        <w:t>s</w:t>
-      </w:r>
-      <w:r>
-        <w:rPr>
-          <w:rFonts w:cs="Arial"/>
-        </w:rPr>
-        <w:t xml:space="preserve"> immune recognition of and response to a nanoparticle or implanted biomaterial?</w:t>
+          <w:rFonts w:asciiTheme="minorHAnsi" w:hAnsiTheme="minorHAnsi" w:cstheme="minorHAnsi"/>
+        </w:rPr>
+      </w:pPr>
+      <w:r>
+        <w:rPr>
+          <w:rFonts w:asciiTheme="minorHAnsi" w:hAnsiTheme="minorHAnsi" w:cstheme="minorHAnsi"/>
+        </w:rPr>
+        <w:t>(20 points) What is the mechanism by which PEG reduces immune recognition of and response to a nanoparticle or implanted biomaterial?</w:t>
       </w:r>
     </w:p>
     <w:p>
       <w:pPr>
         <w:rPr>
-          <w:rFonts w:cs="Arial"/>
-        </w:rPr>
-      </w:pPr>
-      <w:r>
-        <w:rPr>
-          <w:rFonts w:cs="Arial"/>
+          <w:rFonts w:asciiTheme="minorHAnsi" w:hAnsiTheme="minorHAnsi" w:cstheme="minorHAnsi"/>
+        </w:rPr>
+      </w:pPr>
+      <w:r>
+        <w:rPr>
+          <w:rFonts w:asciiTheme="minorHAnsi" w:hAnsiTheme="minorHAnsi" w:cstheme="minorHAnsi"/>
         </w:rPr>
         <w:t>PEG</w:t>
       </w:r>
       <w:r>
         <w:rPr>
-          <w:rFonts w:cs="Arial"/>
+          <w:rFonts w:asciiTheme="minorHAnsi" w:hAnsiTheme="minorHAnsi" w:cstheme="minorHAnsi"/>
         </w:rPr>
         <w:t>ylation is the process that involves conjugating</w:t>
       </w:r>
       <w:r>
         <w:rPr>
-          <w:rFonts w:cs="Arial"/>
+          <w:rFonts w:asciiTheme="minorHAnsi" w:hAnsiTheme="minorHAnsi" w:cstheme="minorHAnsi"/>
         </w:rPr>
         <w:t xml:space="preserve"> hydrophilic </w:t>
       </w:r>
       <w:r>
         <w:rPr>
-          <w:rFonts w:cs="Arial"/>
+          <w:rFonts w:asciiTheme="minorHAnsi" w:hAnsiTheme="minorHAnsi" w:cstheme="minorHAnsi"/>
         </w:rPr>
         <w:t xml:space="preserve">polyethylene glycol (PEG) polymer </w:t>
       </w:r>
       <w:r>
         <w:rPr>
-          <w:rFonts w:cs="Arial"/>
+          <w:rFonts w:asciiTheme="minorHAnsi" w:hAnsiTheme="minorHAnsi" w:cstheme="minorHAnsi"/>
         </w:rPr>
         <w:t xml:space="preserve">chains </w:t>
       </w:r>
       <w:r>
         <w:rPr>
-          <w:rFonts w:cs="Arial"/>
+          <w:rFonts w:asciiTheme="minorHAnsi" w:hAnsiTheme="minorHAnsi" w:cstheme="minorHAnsi"/>
         </w:rPr>
         <w:t>to</w:t>
       </w:r>
       <w:r>
         <w:rPr>
-          <w:rFonts w:cs="Arial"/>
+          <w:rFonts w:asciiTheme="minorHAnsi" w:hAnsiTheme="minorHAnsi" w:cstheme="minorHAnsi"/>
         </w:rPr>
         <w:t xml:space="preserve"> </w:t>
       </w:r>
       <w:r>
         <w:rPr>
-          <w:rFonts w:cs="Arial"/>
+          <w:rFonts w:asciiTheme="minorHAnsi" w:hAnsiTheme="minorHAnsi" w:cstheme="minorHAnsi"/>
         </w:rPr>
         <w:t xml:space="preserve">a molecule, such as a drug, therapeutic protein, or the surface of </w:t>
       </w:r>
       <w:r>
         <w:rPr>
-          <w:rFonts w:cs="Arial"/>
+          <w:rFonts w:asciiTheme="minorHAnsi" w:hAnsiTheme="minorHAnsi" w:cstheme="minorHAnsi"/>
         </w:rPr>
         <w:t>nanoparticle</w:t>
       </w:r>
       <w:r>
         <w:rPr>
-          <w:rFonts w:cs="Arial"/>
+          <w:rFonts w:asciiTheme="minorHAnsi" w:hAnsiTheme="minorHAnsi" w:cstheme="minorHAnsi"/>
         </w:rPr>
         <w:t>s</w:t>
       </w:r>
       <w:r>
         <w:rPr>
-          <w:rFonts w:cs="Arial"/>
+          <w:rFonts w:asciiTheme="minorHAnsi" w:hAnsiTheme="minorHAnsi" w:cstheme="minorHAnsi"/>
         </w:rPr>
         <w:t xml:space="preserve"> and biomaterials</w:t>
       </w:r>
       <w:r>
         <w:rPr>
-          <w:rFonts w:cs="Arial"/>
+          <w:rFonts w:asciiTheme="minorHAnsi" w:hAnsiTheme="minorHAnsi" w:cstheme="minorHAnsi"/>
         </w:rPr>
         <w:t xml:space="preserve">. It produces changes </w:t>
       </w:r>
       <w:r>
         <w:rPr>
-          <w:rFonts w:cs="Arial"/>
+          <w:rFonts w:asciiTheme="minorHAnsi" w:hAnsiTheme="minorHAnsi" w:cstheme="minorHAnsi"/>
         </w:rPr>
         <w:t>in</w:t>
       </w:r>
       <w:r>
         <w:rPr>
-          <w:rFonts w:cs="Arial"/>
+          <w:rFonts w:asciiTheme="minorHAnsi" w:hAnsiTheme="minorHAnsi" w:cstheme="minorHAnsi"/>
         </w:rPr>
         <w:t xml:space="preserve"> conformation, electrostatic binding, hydrophobicity etc. </w:t>
       </w:r>
       <w:r>
         <w:rPr>
-          <w:rFonts w:cs="Arial"/>
+          <w:rFonts w:asciiTheme="minorHAnsi" w:hAnsiTheme="minorHAnsi" w:cstheme="minorHAnsi"/>
         </w:rPr>
         <w:t xml:space="preserve"> PEG chains are hydrophilic, which contribute to create a “water cloud” around the conjugated material. The PEG layer </w:t>
       </w:r>
       <w:r>
         <w:rPr>
-          <w:rFonts w:cs="Arial"/>
+          <w:rFonts w:asciiTheme="minorHAnsi" w:hAnsiTheme="minorHAnsi" w:cstheme="minorHAnsi"/>
         </w:rPr>
         <w:t xml:space="preserve">sterically hinders </w:t>
       </w:r>
       <w:r>
         <w:rPr>
-          <w:rFonts w:cs="Arial"/>
+          <w:rFonts w:asciiTheme="minorHAnsi" w:hAnsiTheme="minorHAnsi" w:cstheme="minorHAnsi"/>
         </w:rPr>
         <w:t xml:space="preserve">nanoparticles from interacting with other particles and proteins in the </w:t>
       </w:r>
       <w:r>
         <w:rPr>
-          <w:rFonts w:cs="Arial"/>
+          <w:rFonts w:asciiTheme="minorHAnsi" w:hAnsiTheme="minorHAnsi" w:cstheme="minorHAnsi"/>
         </w:rPr>
         <w:t xml:space="preserve">blood. </w:t>
       </w:r>
       <w:r>
         <w:rPr>
-          <w:rFonts w:cs="Arial"/>
+          <w:rFonts w:asciiTheme="minorHAnsi" w:hAnsiTheme="minorHAnsi" w:cstheme="minorHAnsi"/>
         </w:rPr>
         <w:t xml:space="preserve">By preventing opsonization and reducing </w:t>
       </w:r>
       <w:r>
         <w:rPr>
-          <w:rFonts w:cs="Arial"/>
+          <w:rFonts w:asciiTheme="minorHAnsi" w:hAnsiTheme="minorHAnsi" w:cstheme="minorHAnsi"/>
         </w:rPr>
         <w:t xml:space="preserve">protein </w:t>
       </w:r>
       <w:r>
         <w:rPr>
-          <w:rFonts w:cs="Arial"/>
+          <w:rFonts w:asciiTheme="minorHAnsi" w:hAnsiTheme="minorHAnsi" w:cstheme="minorHAnsi"/>
         </w:rPr>
         <w:t>adsorption to</w:t>
       </w:r>
       <w:r>
         <w:rPr>
-          <w:rFonts w:cs="Arial"/>
+          <w:rFonts w:asciiTheme="minorHAnsi" w:hAnsiTheme="minorHAnsi" w:cstheme="minorHAnsi"/>
         </w:rPr>
         <w:t xml:space="preserve"> the nanoparticles, macrophages do not bind and recognize the nanoparticles</w:t>
       </w:r>
       <w:r>
         <w:rPr>
-          <w:rFonts w:cs="Arial"/>
+          <w:rFonts w:asciiTheme="minorHAnsi" w:hAnsiTheme="minorHAnsi" w:cstheme="minorHAnsi"/>
         </w:rPr>
         <w:t>, and the</w:t>
       </w:r>
       <w:r>
         <w:rPr>
-          <w:rFonts w:cs="Arial"/>
+          <w:rFonts w:asciiTheme="minorHAnsi" w:hAnsiTheme="minorHAnsi" w:cstheme="minorHAnsi"/>
         </w:rPr>
         <w:t>y</w:t>
       </w:r>
       <w:r>
         <w:rPr>
-          <w:rFonts w:cs="Arial"/>
+          <w:rFonts w:asciiTheme="minorHAnsi" w:hAnsiTheme="minorHAnsi" w:cstheme="minorHAnsi"/>
         </w:rPr>
         <w:t xml:space="preserve"> </w:t>
       </w:r>
       <w:r>
         <w:rPr>
-          <w:rFonts w:cs="Arial"/>
+          <w:rFonts w:asciiTheme="minorHAnsi" w:hAnsiTheme="minorHAnsi" w:cstheme="minorHAnsi"/>
         </w:rPr>
         <w:t>evade</w:t>
       </w:r>
       <w:r>
         <w:rPr>
-          <w:rFonts w:cs="Arial"/>
+          <w:rFonts w:asciiTheme="minorHAnsi" w:hAnsiTheme="minorHAnsi" w:cstheme="minorHAnsi"/>
         </w:rPr>
         <w:t xml:space="preserve"> immune recognition and engulfment by the MPS.</w:t>
       </w:r>
@@ -290,7 +281,7 @@
         <w:pStyle w:val="ListParagraph"/>
         <w:ind w:left="1080"/>
         <w:rPr>
-          <w:rFonts w:cs="Arial"/>
+          <w:rFonts w:asciiTheme="minorHAnsi" w:hAnsiTheme="minorHAnsi" w:cstheme="minorHAnsi"/>
         </w:rPr>
       </w:pPr>
     </w:p>
@@ -302,139 +293,109 @@
           <w:numId w:val="19"/>
         </w:numPr>
         <w:rPr>
-          <w:rFonts w:cs="Arial"/>
-        </w:rPr>
-      </w:pPr>
-      <w:r>
-        <w:rPr>
-          <w:rFonts w:cs="Arial"/>
-        </w:rPr>
-        <w:t xml:space="preserve">(15 points) </w:t>
-      </w:r>
-      <w:r>
-        <w:rPr>
-          <w:rFonts w:cs="Arial"/>
-        </w:rPr>
-        <w:t>What are the advantages and disadvantages of PEGylation?</w:t>
+          <w:rFonts w:asciiTheme="minorHAnsi" w:hAnsiTheme="minorHAnsi" w:cstheme="minorHAnsi"/>
+        </w:rPr>
+      </w:pPr>
+      <w:r>
+        <w:rPr>
+          <w:rFonts w:asciiTheme="minorHAnsi" w:hAnsiTheme="minorHAnsi" w:cstheme="minorHAnsi"/>
+        </w:rPr>
+        <w:t>(15 points) What are the advantages and disadvantages of PEGylation?</w:t>
       </w:r>
     </w:p>
     <w:p>
       <w:pPr>
         <w:rPr>
-          <w:rFonts w:cs="Arial"/>
-        </w:rPr>
-      </w:pPr>
-      <w:r>
-        <w:rPr>
-          <w:rFonts w:cs="Arial"/>
+          <w:rFonts w:asciiTheme="minorHAnsi" w:hAnsiTheme="minorHAnsi" w:cstheme="minorHAnsi"/>
+        </w:rPr>
+      </w:pPr>
+      <w:r>
+        <w:rPr>
+          <w:rFonts w:asciiTheme="minorHAnsi" w:hAnsiTheme="minorHAnsi" w:cstheme="minorHAnsi"/>
         </w:rPr>
         <w:t xml:space="preserve">PEGylation </w:t>
       </w:r>
       <w:r>
         <w:rPr>
-          <w:rFonts w:cs="Arial"/>
+          <w:rFonts w:asciiTheme="minorHAnsi" w:hAnsiTheme="minorHAnsi" w:cstheme="minorHAnsi"/>
         </w:rPr>
         <w:t xml:space="preserve">increases the circulation time of </w:t>
       </w:r>
       <w:r>
         <w:rPr>
-          <w:rFonts w:cs="Arial"/>
+          <w:rFonts w:asciiTheme="minorHAnsi" w:hAnsiTheme="minorHAnsi" w:cstheme="minorHAnsi"/>
         </w:rPr>
         <w:t xml:space="preserve">the </w:t>
       </w:r>
       <w:r>
         <w:rPr>
-          <w:rFonts w:cs="Arial"/>
+          <w:rFonts w:asciiTheme="minorHAnsi" w:hAnsiTheme="minorHAnsi" w:cstheme="minorHAnsi"/>
         </w:rPr>
         <w:t xml:space="preserve">nanoparticles or therapeutics agents </w:t>
       </w:r>
       <w:r>
         <w:rPr>
-          <w:rFonts w:cs="Arial"/>
+          <w:rFonts w:asciiTheme="minorHAnsi" w:hAnsiTheme="minorHAnsi" w:cstheme="minorHAnsi"/>
         </w:rPr>
         <w:t xml:space="preserve">in the </w:t>
       </w:r>
       <w:r>
         <w:rPr>
-          <w:rFonts w:cs="Arial"/>
+          <w:rFonts w:asciiTheme="minorHAnsi" w:hAnsiTheme="minorHAnsi" w:cstheme="minorHAnsi"/>
         </w:rPr>
         <w:t>blood and</w:t>
       </w:r>
       <w:r>
         <w:rPr>
-          <w:rFonts w:cs="Arial"/>
+          <w:rFonts w:asciiTheme="minorHAnsi" w:hAnsiTheme="minorHAnsi" w:cstheme="minorHAnsi"/>
         </w:rPr>
         <w:t xml:space="preserve"> </w:t>
       </w:r>
       <w:r>
         <w:rPr>
-          <w:rFonts w:cs="Arial"/>
+          <w:rFonts w:asciiTheme="minorHAnsi" w:hAnsiTheme="minorHAnsi" w:cstheme="minorHAnsi"/>
         </w:rPr>
         <w:t>avoid them to be quickly cleared from the blood</w:t>
       </w:r>
       <w:r>
         <w:rPr>
-          <w:rFonts w:cs="Arial"/>
-        </w:rPr>
-        <w:t xml:space="preserve">. By masking the therapeutic agent or nanoparticle from the immune system, </w:t>
-      </w:r>
-      <w:r>
-        <w:rPr>
-          <w:rFonts w:cs="Arial"/>
-        </w:rPr>
-        <w:t>PEGylation</w:t>
-      </w:r>
-      <w:r>
-        <w:rPr>
-          <w:rFonts w:cs="Arial"/>
-        </w:rPr>
-        <w:t xml:space="preserve"> decrease</w:t>
-      </w:r>
-      <w:r>
-        <w:rPr>
-          <w:rFonts w:cs="Arial"/>
-        </w:rPr>
-        <w:t xml:space="preserve"> </w:t>
-      </w:r>
-      <w:r>
-        <w:rPr>
-          <w:rFonts w:cs="Arial"/>
-        </w:rPr>
-        <w:t>the likelihood of an immune response against the nanoparticle, potentially reducing adverse events. The hydrophilic nature of PEG can improve the solubility of hydrophobic drugs, facilitating their absorption. PEGylation also</w:t>
-      </w:r>
-      <w:r>
-        <w:rPr>
-          <w:rFonts w:cs="Arial"/>
+          <w:rFonts w:asciiTheme="minorHAnsi" w:hAnsiTheme="minorHAnsi" w:cstheme="minorHAnsi"/>
+        </w:rPr>
+        <w:t>. By masking the therapeutic agent or nanoparticle from the immune system, PEGylation decrease the likelihood of an immune response against the nanoparticle, potentially reducing adverse events. The hydrophilic nature of PEG can improve the solubility of hydrophobic drugs, facilitating their absorption. PEGylation also</w:t>
+      </w:r>
+      <w:r>
+        <w:rPr>
+          <w:rFonts w:asciiTheme="minorHAnsi" w:hAnsiTheme="minorHAnsi" w:cstheme="minorHAnsi"/>
         </w:rPr>
         <w:t>,</w:t>
       </w:r>
       <w:r>
         <w:rPr>
-          <w:rFonts w:cs="Arial"/>
+          <w:rFonts w:asciiTheme="minorHAnsi" w:hAnsiTheme="minorHAnsi" w:cstheme="minorHAnsi"/>
         </w:rPr>
         <w:t xml:space="preserve"> allows the nanoparticles </w:t>
       </w:r>
       <w:r>
         <w:rPr>
-          <w:rFonts w:cs="Arial"/>
+          <w:rFonts w:asciiTheme="minorHAnsi" w:hAnsiTheme="minorHAnsi" w:cstheme="minorHAnsi"/>
         </w:rPr>
         <w:t xml:space="preserve">to </w:t>
       </w:r>
       <w:r>
         <w:rPr>
-          <w:rFonts w:cs="Arial"/>
+          <w:rFonts w:asciiTheme="minorHAnsi" w:hAnsiTheme="minorHAnsi" w:cstheme="minorHAnsi"/>
         </w:rPr>
         <w:t>circulate and extravasate to the tumors</w:t>
       </w:r>
       <w:r>
         <w:rPr>
-          <w:rFonts w:cs="Arial"/>
+          <w:rFonts w:asciiTheme="minorHAnsi" w:hAnsiTheme="minorHAnsi" w:cstheme="minorHAnsi"/>
         </w:rPr>
         <w:t xml:space="preserve"> or target tissues</w:t>
       </w:r>
       <w:r>
         <w:rPr>
-          <w:rFonts w:cs="Arial"/>
+          <w:rFonts w:asciiTheme="minorHAnsi" w:hAnsiTheme="minorHAnsi" w:cstheme="minorHAnsi"/>
         </w:rPr>
         <w:t>.</w:t>
       </w:r>
@@ -442,8 +403,14 @@
     <w:p>
       <w:pPr>
         <w:pStyle w:val="Body"/>
-      </w:pPr>
-      <w:r>
+        <w:rPr>
+          <w:rFonts w:asciiTheme="minorHAnsi" w:hAnsiTheme="minorHAnsi" w:cstheme="minorHAnsi"/>
+        </w:rPr>
+      </w:pPr>
+      <w:r>
+        <w:rPr>
+          <w:rFonts w:asciiTheme="minorHAnsi" w:hAnsiTheme="minorHAnsi" w:cstheme="minorHAnsi"/>
+        </w:rPr>
         <w:t>There are a variety of disadvantages to PEGylation:</w:t>
       </w:r>
     </w:p>
@@ -454,18 +421,28 @@
           <w:ilvl w:val="0"/>
           <w:numId w:val="20"/>
         </w:numPr>
-      </w:pPr>
-      <w:r>
-        <w:rPr>
+        <w:rPr>
+          <w:rFonts w:asciiTheme="minorHAnsi" w:hAnsiTheme="minorHAnsi" w:cstheme="minorHAnsi"/>
+        </w:rPr>
+      </w:pPr>
+      <w:r>
+        <w:rPr>
+          <w:rFonts w:asciiTheme="minorHAnsi" w:hAnsiTheme="minorHAnsi" w:cstheme="minorHAnsi"/>
           <w:b/>
           <w:bCs w:val="0"/>
         </w:rPr>
         <w:t>Limited efficacy</w:t>
       </w:r>
       <w:r>
+        <w:rPr>
+          <w:rFonts w:asciiTheme="minorHAnsi" w:hAnsiTheme="minorHAnsi" w:cstheme="minorHAnsi"/>
+        </w:rPr>
         <w:t xml:space="preserve">: </w:t>
       </w:r>
       <w:r>
+        <w:rPr>
+          <w:rFonts w:asciiTheme="minorHAnsi" w:hAnsiTheme="minorHAnsi" w:cstheme="minorHAnsi"/>
+        </w:rPr>
         <w:t>50% of injected dose end up in the liver and spleen after 48h.</w:t>
       </w:r>
     </w:p>
@@ -476,25 +453,36 @@
           <w:ilvl w:val="0"/>
           <w:numId w:val="20"/>
         </w:numPr>
-      </w:pPr>
-      <w:r>
-        <w:rPr>
+        <w:rPr>
+          <w:rFonts w:asciiTheme="minorHAnsi" w:hAnsiTheme="minorHAnsi" w:cstheme="minorHAnsi"/>
+        </w:rPr>
+      </w:pPr>
+      <w:r>
+        <w:rPr>
+          <w:rFonts w:asciiTheme="minorHAnsi" w:hAnsiTheme="minorHAnsi" w:cstheme="minorHAnsi"/>
           <w:b/>
           <w:bCs w:val="0"/>
         </w:rPr>
         <w:t>Liver or Spleen Accumulation</w:t>
       </w:r>
       <w:r>
+        <w:rPr>
+          <w:rFonts w:asciiTheme="minorHAnsi" w:hAnsiTheme="minorHAnsi" w:cstheme="minorHAnsi"/>
+        </w:rPr>
         <w:t>:</w:t>
       </w:r>
       <w:r>
         <w:rPr>
+          <w:rFonts w:asciiTheme="minorHAnsi" w:hAnsiTheme="minorHAnsi" w:cstheme="minorHAnsi"/>
           <w:b/>
           <w:bCs w:val="0"/>
         </w:rPr>
         <w:t xml:space="preserve"> </w:t>
       </w:r>
       <w:r>
+        <w:rPr>
+          <w:rFonts w:asciiTheme="minorHAnsi" w:hAnsiTheme="minorHAnsi" w:cstheme="minorHAnsi"/>
+        </w:rPr>
         <w:t>a significant portion of PEGylated substances may end up in the liver of spleen, which can lead to off-target effects.</w:t>
       </w:r>
     </w:p>
@@ -505,21 +493,34 @@
           <w:ilvl w:val="0"/>
           <w:numId w:val="20"/>
         </w:numPr>
-      </w:pPr>
-      <w:r>
-        <w:rPr>
+        <w:rPr>
+          <w:rFonts w:asciiTheme="minorHAnsi" w:hAnsiTheme="minorHAnsi" w:cstheme="minorHAnsi"/>
+        </w:rPr>
+      </w:pPr>
+      <w:r>
+        <w:rPr>
+          <w:rFonts w:asciiTheme="minorHAnsi" w:hAnsiTheme="minorHAnsi" w:cstheme="minorHAnsi"/>
           <w:b/>
           <w:bCs w:val="0"/>
         </w:rPr>
         <w:t>Can reduce uptake by target cells</w:t>
       </w:r>
       <w:r>
+        <w:rPr>
+          <w:rFonts w:asciiTheme="minorHAnsi" w:hAnsiTheme="minorHAnsi" w:cstheme="minorHAnsi"/>
+        </w:rPr>
         <w:t xml:space="preserve">: </w:t>
       </w:r>
       <w:r>
+        <w:rPr>
+          <w:rFonts w:asciiTheme="minorHAnsi" w:hAnsiTheme="minorHAnsi" w:cstheme="minorHAnsi"/>
+        </w:rPr>
         <w:t>PEG prevents protein bindings</w:t>
       </w:r>
       <w:r>
+        <w:rPr>
+          <w:rFonts w:asciiTheme="minorHAnsi" w:hAnsiTheme="minorHAnsi" w:cstheme="minorHAnsi"/>
+        </w:rPr>
         <w:t>.</w:t>
       </w:r>
     </w:p>
@@ -530,75 +531,139 @@
           <w:ilvl w:val="0"/>
           <w:numId w:val="20"/>
         </w:numPr>
-      </w:pPr>
-      <w:r>
-        <w:rPr>
+        <w:rPr>
+          <w:rFonts w:asciiTheme="minorHAnsi" w:hAnsiTheme="minorHAnsi" w:cstheme="minorHAnsi"/>
+        </w:rPr>
+      </w:pPr>
+      <w:r>
+        <w:rPr>
+          <w:rFonts w:asciiTheme="minorHAnsi" w:hAnsiTheme="minorHAnsi" w:cstheme="minorHAnsi"/>
           <w:b/>
           <w:bCs w:val="0"/>
         </w:rPr>
         <w:t>May induce immune response</w:t>
       </w:r>
       <w:r>
+        <w:rPr>
+          <w:rFonts w:asciiTheme="minorHAnsi" w:hAnsiTheme="minorHAnsi" w:cstheme="minorHAnsi"/>
+        </w:rPr>
         <w:t xml:space="preserve">: </w:t>
       </w:r>
       <w:r>
+        <w:rPr>
+          <w:rFonts w:asciiTheme="minorHAnsi" w:hAnsiTheme="minorHAnsi" w:cstheme="minorHAnsi"/>
+        </w:rPr>
         <w:t>people develop anti-PEG antibodies</w:t>
       </w:r>
       <w:r>
+        <w:rPr>
+          <w:rFonts w:asciiTheme="minorHAnsi" w:hAnsiTheme="minorHAnsi" w:cstheme="minorHAnsi"/>
+        </w:rPr>
         <w:t xml:space="preserve">, anti-PEG </w:t>
       </w:r>
       <w:r>
+        <w:rPr>
+          <w:rFonts w:asciiTheme="minorHAnsi" w:hAnsiTheme="minorHAnsi" w:cstheme="minorHAnsi"/>
+        </w:rPr>
         <w:t>IgM, which</w:t>
       </w:r>
       <w:r>
+        <w:rPr>
+          <w:rFonts w:asciiTheme="minorHAnsi" w:hAnsiTheme="minorHAnsi" w:cstheme="minorHAnsi"/>
+        </w:rPr>
         <w:t xml:space="preserve"> leads to accelerated blood clearance (ABC) upon subsequent injections.</w:t>
       </w:r>
       <w:r>
+        <w:rPr>
+          <w:rFonts w:asciiTheme="minorHAnsi" w:hAnsiTheme="minorHAnsi" w:cstheme="minorHAnsi"/>
+        </w:rPr>
         <w:t xml:space="preserve"> After second injection, </w:t>
       </w:r>
       <w:r>
+        <w:rPr>
+          <w:rFonts w:asciiTheme="minorHAnsi" w:hAnsiTheme="minorHAnsi" w:cstheme="minorHAnsi"/>
+        </w:rPr>
         <w:t xml:space="preserve">association of </w:t>
       </w:r>
       <w:r>
+        <w:rPr>
+          <w:rFonts w:asciiTheme="minorHAnsi" w:hAnsiTheme="minorHAnsi" w:cstheme="minorHAnsi"/>
+        </w:rPr>
         <w:t xml:space="preserve">anti-PEG IgM </w:t>
       </w:r>
       <w:r>
+        <w:rPr>
+          <w:rFonts w:asciiTheme="minorHAnsi" w:hAnsiTheme="minorHAnsi" w:cstheme="minorHAnsi"/>
+        </w:rPr>
         <w:t xml:space="preserve">with the PEG particles </w:t>
       </w:r>
       <w:r>
+        <w:rPr>
+          <w:rFonts w:asciiTheme="minorHAnsi" w:hAnsiTheme="minorHAnsi" w:cstheme="minorHAnsi"/>
+        </w:rPr>
         <w:t xml:space="preserve">may </w:t>
       </w:r>
       <w:r>
+        <w:rPr>
+          <w:rFonts w:asciiTheme="minorHAnsi" w:hAnsiTheme="minorHAnsi" w:cstheme="minorHAnsi"/>
+        </w:rPr>
         <w:t>allow</w:t>
       </w:r>
       <w:r>
+        <w:rPr>
+          <w:rFonts w:asciiTheme="minorHAnsi" w:hAnsiTheme="minorHAnsi" w:cstheme="minorHAnsi"/>
+        </w:rPr>
         <w:t xml:space="preserve"> </w:t>
       </w:r>
       <w:r>
+        <w:rPr>
+          <w:rFonts w:asciiTheme="minorHAnsi" w:hAnsiTheme="minorHAnsi" w:cstheme="minorHAnsi"/>
+        </w:rPr>
         <w:t xml:space="preserve">the immune cells to bind to the particles and clear them but </w:t>
       </w:r>
       <w:r>
+        <w:rPr>
+          <w:rFonts w:asciiTheme="minorHAnsi" w:hAnsiTheme="minorHAnsi" w:cstheme="minorHAnsi"/>
+        </w:rPr>
         <w:t xml:space="preserve">also </w:t>
       </w:r>
       <w:r>
+        <w:rPr>
+          <w:rFonts w:asciiTheme="minorHAnsi" w:hAnsiTheme="minorHAnsi" w:cstheme="minorHAnsi"/>
+        </w:rPr>
         <w:t xml:space="preserve">can </w:t>
       </w:r>
       <w:r>
+        <w:rPr>
+          <w:rFonts w:asciiTheme="minorHAnsi" w:hAnsiTheme="minorHAnsi" w:cstheme="minorHAnsi"/>
+        </w:rPr>
         <w:t>lead to</w:t>
       </w:r>
       <w:r>
+        <w:rPr>
+          <w:rFonts w:asciiTheme="minorHAnsi" w:hAnsiTheme="minorHAnsi" w:cstheme="minorHAnsi"/>
+        </w:rPr>
         <w:t xml:space="preserve"> </w:t>
       </w:r>
       <w:r>
+        <w:rPr>
+          <w:rFonts w:asciiTheme="minorHAnsi" w:hAnsiTheme="minorHAnsi" w:cstheme="minorHAnsi"/>
+        </w:rPr>
         <w:t xml:space="preserve">IgM mediated complement activation </w:t>
       </w:r>
       <w:r>
+        <w:rPr>
+          <w:rFonts w:asciiTheme="minorHAnsi" w:hAnsiTheme="minorHAnsi" w:cstheme="minorHAnsi"/>
+        </w:rPr>
         <w:t>immune response.</w:t>
       </w:r>
     </w:p>
     <w:p>
       <w:pPr>
         <w:pStyle w:val="Body"/>
+        <w:rPr>
+          <w:rFonts w:asciiTheme="minorHAnsi" w:hAnsiTheme="minorHAnsi" w:cstheme="minorHAnsi"/>
+        </w:rPr>
       </w:pPr>
     </w:p>
     <w:p>
@@ -609,12 +674,12 @@
           <w:numId w:val="19"/>
         </w:numPr>
         <w:rPr>
-          <w:rFonts w:cs="Arial"/>
-        </w:rPr>
-      </w:pPr>
-      <w:r>
-        <w:rPr>
-          <w:rFonts w:cs="Arial"/>
+          <w:rFonts w:asciiTheme="minorHAnsi" w:hAnsiTheme="minorHAnsi" w:cstheme="minorHAnsi"/>
+        </w:rPr>
+      </w:pPr>
+      <w:r>
+        <w:rPr>
+          <w:rFonts w:asciiTheme="minorHAnsi" w:hAnsiTheme="minorHAnsi" w:cstheme="minorHAnsi"/>
         </w:rPr>
         <w:t>(15 points) Describe one alternative approach to PEGylation in engineering materials with “stealth” properties.</w:t>
       </w:r>
@@ -754,6 +819,9 @@
     <w:p>
       <w:pPr>
         <w:pStyle w:val="Body"/>
+        <w:rPr>
+          <w:rFonts w:asciiTheme="minorHAnsi" w:hAnsiTheme="minorHAnsi" w:cstheme="minorHAnsi"/>
+        </w:rPr>
       </w:pPr>
     </w:p>
     <w:p>
@@ -764,27 +832,26 @@
           <w:numId w:val="19"/>
         </w:numPr>
         <w:rPr>
-          <w:rFonts w:cs="Arial"/>
-        </w:rPr>
-      </w:pPr>
-      <w:r>
-        <w:rPr>
-          <w:rFonts w:cs="Arial"/>
-        </w:rPr>
-        <w:lastRenderedPageBreak/>
+          <w:rFonts w:asciiTheme="minorHAnsi" w:hAnsiTheme="minorHAnsi" w:cstheme="minorHAnsi"/>
+        </w:rPr>
+      </w:pPr>
+      <w:r>
+        <w:rPr>
+          <w:rFonts w:asciiTheme="minorHAnsi" w:hAnsiTheme="minorHAnsi" w:cstheme="minorHAnsi"/>
+        </w:rPr>
         <w:t xml:space="preserve">(50 points) The immune system plays a key role in tissue engineering and regenerative medicine that is still being elucidated. List 3 ways in which the immune system has been shown to be involved in tissue regeneration (either from the lecture videos or your own research). Additionally, describe one way in which a biomaterial for tissue engineering can be designed to modulate the immune system </w:t>
       </w:r>
       <w:proofErr w:type="gramStart"/>
       <w:r>
         <w:rPr>
-          <w:rFonts w:cs="Arial"/>
+          <w:rFonts w:asciiTheme="minorHAnsi" w:hAnsiTheme="minorHAnsi" w:cstheme="minorHAnsi"/>
         </w:rPr>
         <w:t>in order to</w:t>
       </w:r>
       <w:proofErr w:type="gramEnd"/>
       <w:r>
         <w:rPr>
-          <w:rFonts w:cs="Arial"/>
+          <w:rFonts w:asciiTheme="minorHAnsi" w:hAnsiTheme="minorHAnsi" w:cstheme="minorHAnsi"/>
         </w:rPr>
         <w:t xml:space="preserve"> improve regeneration.</w:t>
       </w:r>
@@ -794,7 +861,7 @@
         <w:pStyle w:val="ListParagraph"/>
         <w:ind w:left="360"/>
         <w:rPr>
-          <w:rFonts w:cs="Arial"/>
+          <w:rFonts w:asciiTheme="minorHAnsi" w:hAnsiTheme="minorHAnsi" w:cstheme="minorHAnsi"/>
         </w:rPr>
       </w:pPr>
     </w:p>
@@ -837,7 +904,7 @@
         <w:sdtContent>
           <w:r>
             <w:rPr>
-              <w:rFonts w:ascii="Arial" w:hAnsi="Arial" w:cs="Arial"/>
+              <w:rFonts w:asciiTheme="minorHAnsi" w:hAnsiTheme="minorHAnsi" w:cstheme="minorHAnsi"/>
             </w:rPr>
             <w:t>[1]</w:t>
           </w:r>
@@ -873,49 +940,67 @@
         <w:rPr>
           <w:rFonts w:asciiTheme="minorHAnsi" w:hAnsiTheme="minorHAnsi" w:cstheme="minorHAnsi"/>
         </w:rPr>
+        <w:t xml:space="preserve">M1-like </w:t>
+      </w:r>
+      <w:r>
+        <w:rPr>
+          <w:rFonts w:asciiTheme="minorHAnsi" w:hAnsiTheme="minorHAnsi" w:cstheme="minorHAnsi"/>
+        </w:rPr>
+        <w:t xml:space="preserve">pro-inflammatory macrophages maintain inflammation and initiate the first steps of tissue healing, </w:t>
+      </w:r>
+      <w:r>
+        <w:rPr>
+          <w:rFonts w:asciiTheme="minorHAnsi" w:hAnsiTheme="minorHAnsi" w:cstheme="minorHAnsi"/>
+        </w:rPr>
+        <w:t xml:space="preserve">and M2-like </w:t>
+      </w:r>
+      <w:r>
+        <w:rPr>
+          <w:rFonts w:asciiTheme="minorHAnsi" w:hAnsiTheme="minorHAnsi" w:cstheme="minorHAnsi"/>
+        </w:rPr>
+        <w:t xml:space="preserve">anti-inflammatory macrophages contribute to resolve inflammation and promote tissue remodeling. </w:t>
+      </w:r>
+      <w:r>
+        <w:rPr>
+          <w:rFonts w:asciiTheme="minorHAnsi" w:hAnsiTheme="minorHAnsi" w:cstheme="minorHAnsi"/>
+        </w:rPr>
+        <w:t>Pro</w:t>
+      </w:r>
+      <w:r>
+        <w:rPr>
+          <w:rFonts w:asciiTheme="minorHAnsi" w:hAnsiTheme="minorHAnsi" w:cstheme="minorHAnsi"/>
+        </w:rPr>
+        <w:t xml:space="preserve">-inflammatory macrophages </w:t>
+      </w:r>
+      <w:r>
+        <w:rPr>
+          <w:rFonts w:asciiTheme="minorHAnsi" w:hAnsiTheme="minorHAnsi" w:cstheme="minorHAnsi"/>
+        </w:rPr>
+        <w:t>can</w:t>
+      </w:r>
+      <w:r>
+        <w:rPr>
+          <w:rFonts w:asciiTheme="minorHAnsi" w:hAnsiTheme="minorHAnsi" w:cstheme="minorHAnsi"/>
+        </w:rPr>
         <w:t xml:space="preserve"> </w:t>
       </w:r>
       <w:r>
         <w:rPr>
           <w:rFonts w:asciiTheme="minorHAnsi" w:hAnsiTheme="minorHAnsi" w:cstheme="minorHAnsi"/>
         </w:rPr>
-        <w:t xml:space="preserve">M1-like </w:t>
-      </w:r>
-      <w:r>
-        <w:rPr>
-          <w:rFonts w:asciiTheme="minorHAnsi" w:hAnsiTheme="minorHAnsi" w:cstheme="minorHAnsi"/>
-        </w:rPr>
-        <w:t xml:space="preserve">pro-inflammatory macrophages maintain inflammation and initiate the first steps of tissue healing, </w:t>
-      </w:r>
-      <w:r>
-        <w:rPr>
-          <w:rFonts w:asciiTheme="minorHAnsi" w:hAnsiTheme="minorHAnsi" w:cstheme="minorHAnsi"/>
-        </w:rPr>
-        <w:t xml:space="preserve">and M2-like </w:t>
-      </w:r>
-      <w:r>
-        <w:rPr>
-          <w:rFonts w:asciiTheme="minorHAnsi" w:hAnsiTheme="minorHAnsi" w:cstheme="minorHAnsi"/>
-        </w:rPr>
-        <w:t xml:space="preserve">anti-inflammatory macrophages contribute to resolve inflammation and promote tissue remodeling. </w:t>
-      </w:r>
-      <w:r>
-        <w:rPr>
-          <w:rFonts w:asciiTheme="minorHAnsi" w:hAnsiTheme="minorHAnsi" w:cstheme="minorHAnsi"/>
-        </w:rPr>
-        <w:t>Pro</w:t>
-      </w:r>
-      <w:r>
-        <w:rPr>
-          <w:rFonts w:asciiTheme="minorHAnsi" w:hAnsiTheme="minorHAnsi" w:cstheme="minorHAnsi"/>
-        </w:rPr>
-        <w:t xml:space="preserve">-inflammatory macrophages </w:t>
-      </w:r>
-      <w:r>
-        <w:rPr>
-          <w:rFonts w:asciiTheme="minorHAnsi" w:hAnsiTheme="minorHAnsi" w:cstheme="minorHAnsi"/>
-        </w:rPr>
-        <w:t>can</w:t>
+        <w:t xml:space="preserve">activate effector T cells, contributing </w:t>
+      </w:r>
+      <w:r>
+        <w:rPr>
+          <w:rFonts w:asciiTheme="minorHAnsi" w:hAnsiTheme="minorHAnsi" w:cstheme="minorHAnsi"/>
+        </w:rPr>
+        <w:t xml:space="preserve">to the amplification of the immune response against pathogens; </w:t>
+      </w:r>
+      <w:r>
+        <w:rPr>
+          <w:rFonts w:asciiTheme="minorHAnsi" w:hAnsiTheme="minorHAnsi" w:cstheme="minorHAnsi"/>
+        </w:rPr>
+        <w:t>stimulate T</w:t>
       </w:r>
       <w:r>
         <w:rPr>
@@ -927,37 +1012,59 @@
         <w:rPr>
           <w:rFonts w:asciiTheme="minorHAnsi" w:hAnsiTheme="minorHAnsi" w:cstheme="minorHAnsi"/>
         </w:rPr>
-        <w:t xml:space="preserve">activate effector T cells, contributing </w:t>
-      </w:r>
-      <w:r>
-        <w:rPr>
-          <w:rFonts w:asciiTheme="minorHAnsi" w:hAnsiTheme="minorHAnsi" w:cstheme="minorHAnsi"/>
-        </w:rPr>
-        <w:t xml:space="preserve">to the amplification of the immune response against pathogens; </w:t>
-      </w:r>
-      <w:r>
-        <w:rPr>
-          <w:rFonts w:asciiTheme="minorHAnsi" w:hAnsiTheme="minorHAnsi" w:cstheme="minorHAnsi"/>
-        </w:rPr>
-        <w:t>stimulate T</w:t>
-      </w:r>
-      <w:r>
-        <w:rPr>
-          <w:rFonts w:asciiTheme="minorHAnsi" w:hAnsiTheme="minorHAnsi" w:cstheme="minorHAnsi"/>
-        </w:rPr>
-        <w:t xml:space="preserve"> </w:t>
-      </w:r>
-      <w:r>
-        <w:rPr>
-          <w:rFonts w:asciiTheme="minorHAnsi" w:hAnsiTheme="minorHAnsi" w:cstheme="minorHAnsi"/>
-        </w:rPr>
         <w:t xml:space="preserve">cells </w:t>
       </w:r>
       <w:r>
         <w:rPr>
           <w:rFonts w:asciiTheme="minorHAnsi" w:hAnsiTheme="minorHAnsi" w:cstheme="minorHAnsi"/>
         </w:rPr>
-        <w:t>to produce and release pro-inflammatory cytokines (Il-2, YFN-, TNF-); and recruit additional immune cells, such as neutrophils and monocytes.</w:t>
+        <w:t xml:space="preserve">to produce and release pro-inflammatory cytokines (Il-2, </w:t>
+      </w:r>
+      <w:r>
+        <w:rPr>
+          <w:rFonts w:asciiTheme="minorHAnsi" w:hAnsiTheme="minorHAnsi" w:cstheme="minorHAnsi"/>
+        </w:rPr>
+        <w:t>I</w:t>
+      </w:r>
+      <w:r>
+        <w:rPr>
+          <w:rFonts w:asciiTheme="minorHAnsi" w:hAnsiTheme="minorHAnsi" w:cstheme="minorHAnsi"/>
+        </w:rPr>
+        <w:t>FN-</w:t>
+      </w:r>
+      <m:oMath>
+        <m:r>
+          <m:rPr>
+            <m:sty m:val="p"/>
+          </m:rPr>
+          <w:rPr>
+            <w:rFonts w:ascii="Cambria Math" w:hAnsi="Cambria Math" w:cstheme="minorHAnsi"/>
+          </w:rPr>
+          <m:t>γ</m:t>
+        </m:r>
+      </m:oMath>
+      <w:r>
+        <w:rPr>
+          <w:rFonts w:asciiTheme="minorHAnsi" w:hAnsiTheme="minorHAnsi" w:cstheme="minorHAnsi"/>
+        </w:rPr>
+        <w:t>, TNF-</w:t>
+      </w:r>
+      <m:oMath>
+        <m:r>
+          <m:rPr>
+            <m:sty m:val="p"/>
+          </m:rPr>
+          <w:rPr>
+            <w:rFonts w:ascii="Cambria Math" w:hAnsi="Cambria Math" w:cstheme="minorHAnsi"/>
+          </w:rPr>
+          <m:t>α</m:t>
+        </m:r>
+      </m:oMath>
+      <w:r>
+        <w:rPr>
+          <w:rFonts w:asciiTheme="minorHAnsi" w:hAnsiTheme="minorHAnsi" w:cstheme="minorHAnsi"/>
+        </w:rPr>
+        <w:t>); and recruit additional immune cells, such as neutrophils and monocytes.</w:t>
       </w:r>
     </w:p>
     <w:p>
@@ -1022,6 +1129,14 @@
           <w:bCs/>
         </w:rPr>
         <w:t xml:space="preserve"> and </w:t>
+      </w:r>
+      <w:r>
+        <w:rPr>
+          <w:rFonts w:asciiTheme="minorHAnsi" w:hAnsiTheme="minorHAnsi" w:cstheme="minorHAnsi"/>
+          <w:b/>
+          <w:bCs/>
+        </w:rPr>
+        <w:t xml:space="preserve">even </w:t>
       </w:r>
       <w:r>
         <w:rPr>
@@ -1056,7 +1171,7 @@
         <w:sdtContent>
           <w:r>
             <w:rPr>
-              <w:rFonts w:ascii="Arial" w:hAnsi="Arial" w:cs="Arial"/>
+              <w:rFonts w:asciiTheme="minorHAnsi" w:hAnsiTheme="minorHAnsi" w:cstheme="minorHAnsi"/>
             </w:rPr>
             <w:t>[1]</w:t>
           </w:r>
@@ -1066,40 +1181,76 @@
     <w:p>
       <w:pPr>
         <w:pStyle w:val="Body"/>
-      </w:pPr>
-      <w:r>
+        <w:rPr>
+          <w:rFonts w:asciiTheme="minorHAnsi" w:hAnsiTheme="minorHAnsi" w:cstheme="minorHAnsi"/>
+        </w:rPr>
+      </w:pPr>
+      <w:r>
+        <w:rPr>
+          <w:rFonts w:asciiTheme="minorHAnsi" w:hAnsiTheme="minorHAnsi" w:cstheme="minorHAnsi"/>
+        </w:rPr>
         <w:t>The immune</w:t>
       </w:r>
       <w:r>
+        <w:rPr>
+          <w:rFonts w:asciiTheme="minorHAnsi" w:hAnsiTheme="minorHAnsi" w:cstheme="minorHAnsi"/>
+        </w:rPr>
         <w:t xml:space="preserve"> cells release a variety cytokines, chemokines, and growth factors, that can either promote or inhibit the regenerative capacity of stem cells.</w:t>
       </w:r>
     </w:p>
     <w:p>
       <w:pPr>
         <w:pStyle w:val="Body"/>
-      </w:pPr>
-      <w:r>
+        <w:rPr>
+          <w:rFonts w:asciiTheme="minorHAnsi" w:hAnsiTheme="minorHAnsi" w:cstheme="minorHAnsi"/>
+        </w:rPr>
+      </w:pPr>
+      <w:r>
+        <w:rPr>
+          <w:rFonts w:asciiTheme="minorHAnsi" w:hAnsiTheme="minorHAnsi" w:cstheme="minorHAnsi"/>
+        </w:rPr>
         <w:t>For instance, m</w:t>
       </w:r>
       <w:r>
+        <w:rPr>
+          <w:rFonts w:asciiTheme="minorHAnsi" w:hAnsiTheme="minorHAnsi" w:cstheme="minorHAnsi"/>
+        </w:rPr>
         <w:t>esenchymal stem cells (MSCs) are multipotent cells responsible for the regeneration of adult tissue</w:t>
       </w:r>
       <w:r>
+        <w:rPr>
+          <w:rFonts w:asciiTheme="minorHAnsi" w:hAnsiTheme="minorHAnsi" w:cstheme="minorHAnsi"/>
+        </w:rPr>
         <w:t>:</w:t>
       </w:r>
       <w:r>
+        <w:rPr>
+          <w:rFonts w:asciiTheme="minorHAnsi" w:hAnsiTheme="minorHAnsi" w:cstheme="minorHAnsi"/>
+        </w:rPr>
         <w:t xml:space="preserve"> </w:t>
       </w:r>
       <w:r>
+        <w:rPr>
+          <w:rFonts w:asciiTheme="minorHAnsi" w:hAnsiTheme="minorHAnsi" w:cstheme="minorHAnsi"/>
+        </w:rPr>
         <w:t>e</w:t>
       </w:r>
       <w:r>
+        <w:rPr>
+          <w:rFonts w:asciiTheme="minorHAnsi" w:hAnsiTheme="minorHAnsi" w:cstheme="minorHAnsi"/>
+        </w:rPr>
         <w:t xml:space="preserve">xtracellular </w:t>
       </w:r>
       <w:r>
+        <w:rPr>
+          <w:rFonts w:asciiTheme="minorHAnsi" w:hAnsiTheme="minorHAnsi" w:cstheme="minorHAnsi"/>
+        </w:rPr>
         <w:t>vehicles</w:t>
       </w:r>
       <w:r>
+        <w:rPr>
+          <w:rFonts w:asciiTheme="minorHAnsi" w:hAnsiTheme="minorHAnsi" w:cstheme="minorHAnsi"/>
+        </w:rPr>
         <w:t xml:space="preserve"> (EVs) secreted by MSCs can promote tissue regeneration by creating a pro-regenerative environment, enabling endogenous stem and progenitor cells to repair affected tissues.</w:t>
       </w:r>
     </w:p>
@@ -1107,12 +1258,14 @@
       <w:pPr>
         <w:pStyle w:val="Body"/>
         <w:rPr>
+          <w:rFonts w:asciiTheme="minorHAnsi" w:hAnsiTheme="minorHAnsi" w:cstheme="minorHAnsi"/>
           <w:b/>
           <w:bCs w:val="0"/>
         </w:rPr>
       </w:pPr>
       <w:r>
         <w:rPr>
+          <w:rFonts w:asciiTheme="minorHAnsi" w:hAnsiTheme="minorHAnsi" w:cstheme="minorHAnsi"/>
           <w:b/>
           <w:bCs w:val="0"/>
         </w:rPr>
@@ -1120,6 +1273,7 @@
       </w:r>
       <w:r>
         <w:rPr>
+          <w:rFonts w:asciiTheme="minorHAnsi" w:hAnsiTheme="minorHAnsi" w:cstheme="minorHAnsi"/>
           <w:b/>
           <w:bCs w:val="0"/>
         </w:rPr>
@@ -1141,6 +1295,9 @@
         </w:sdtPr>
         <w:sdtContent>
           <w:r>
+            <w:rPr>
+              <w:rFonts w:asciiTheme="minorHAnsi" w:hAnsiTheme="minorHAnsi" w:cstheme="minorHAnsi"/>
+            </w:rPr>
             <w:t>[1]</w:t>
           </w:r>
         </w:sdtContent>
@@ -1149,171 +1306,240 @@
     <w:p>
       <w:pPr>
         <w:pStyle w:val="Body"/>
-      </w:pPr>
-      <w:r>
+        <w:rPr>
+          <w:rFonts w:asciiTheme="minorHAnsi" w:hAnsiTheme="minorHAnsi" w:cstheme="minorHAnsi"/>
+        </w:rPr>
+      </w:pPr>
+      <w:r>
+        <w:rPr>
+          <w:rFonts w:asciiTheme="minorHAnsi" w:hAnsiTheme="minorHAnsi" w:cstheme="minorHAnsi"/>
+        </w:rPr>
         <w:t xml:space="preserve">Immune cells, including macrophages and specific subtypes of T cells, produce angiogenic factors, such as VEGF ad </w:t>
       </w:r>
       <w:r>
+        <w:rPr>
+          <w:rFonts w:asciiTheme="minorHAnsi" w:hAnsiTheme="minorHAnsi" w:cstheme="minorHAnsi"/>
+        </w:rPr>
         <w:t>FGF that</w:t>
       </w:r>
       <w:r>
+        <w:rPr>
+          <w:rFonts w:asciiTheme="minorHAnsi" w:hAnsiTheme="minorHAnsi" w:cstheme="minorHAnsi"/>
+        </w:rPr>
         <w:t xml:space="preserve"> promote the growth of new blood vessels, crucial for providing oxygen and nutrients to regenerating tissues and removing waste </w:t>
       </w:r>
       <w:r>
+        <w:rPr>
+          <w:rFonts w:asciiTheme="minorHAnsi" w:hAnsiTheme="minorHAnsi" w:cstheme="minorHAnsi"/>
+        </w:rPr>
         <w:t>products.</w:t>
       </w:r>
     </w:p>
     <w:p>
       <w:pPr>
         <w:pStyle w:val="Body"/>
+        <w:rPr>
+          <w:rFonts w:asciiTheme="minorHAnsi" w:hAnsiTheme="minorHAnsi" w:cstheme="minorHAnsi"/>
+        </w:rPr>
       </w:pPr>
     </w:p>
     <w:p>
       <w:pPr>
         <w:pStyle w:val="Body"/>
-      </w:pPr>
+        <w:rPr>
+          <w:rFonts w:asciiTheme="minorHAnsi" w:hAnsiTheme="minorHAnsi" w:cstheme="minorHAnsi"/>
+        </w:rPr>
+      </w:pPr>
+      <w:r>
+        <w:rPr>
+          <w:rFonts w:asciiTheme="minorHAnsi" w:hAnsiTheme="minorHAnsi" w:cstheme="minorHAnsi"/>
+        </w:rPr>
+        <w:t xml:space="preserve">One way to </w:t>
+      </w:r>
+      <w:r>
+        <w:rPr>
+          <w:rFonts w:asciiTheme="minorHAnsi" w:hAnsiTheme="minorHAnsi" w:cstheme="minorHAnsi"/>
+        </w:rPr>
+        <w:t xml:space="preserve">design a biomaterial to </w:t>
+      </w:r>
+      <w:r>
+        <w:rPr>
+          <w:rFonts w:asciiTheme="minorHAnsi" w:hAnsiTheme="minorHAnsi" w:cstheme="minorHAnsi"/>
+        </w:rPr>
+        <w:t xml:space="preserve">mitigate the immune system is </w:t>
+      </w:r>
+      <w:r>
+        <w:rPr>
+          <w:rFonts w:asciiTheme="minorHAnsi" w:hAnsiTheme="minorHAnsi" w:cstheme="minorHAnsi"/>
+        </w:rPr>
+        <w:t xml:space="preserve">either making biomaterials out of ECM components or coating biomaterials with ECM: using </w:t>
+      </w:r>
+      <w:r>
+        <w:rPr>
+          <w:rFonts w:asciiTheme="minorHAnsi" w:hAnsiTheme="minorHAnsi" w:cstheme="minorHAnsi"/>
+        </w:rPr>
+        <w:t xml:space="preserve">such </w:t>
+      </w:r>
+      <w:r>
+        <w:rPr>
+          <w:rFonts w:asciiTheme="minorHAnsi" w:hAnsiTheme="minorHAnsi" w:cstheme="minorHAnsi"/>
+        </w:rPr>
+        <w:t>surgical meshes can have a direct effe</w:t>
+      </w:r>
+      <w:r>
+        <w:rPr>
+          <w:rFonts w:asciiTheme="minorHAnsi" w:hAnsiTheme="minorHAnsi" w:cstheme="minorHAnsi"/>
+        </w:rPr>
+        <w:t>ct on M1 activation</w:t>
+      </w:r>
+      <w:r>
+        <w:rPr>
+          <w:rFonts w:asciiTheme="minorHAnsi" w:hAnsiTheme="minorHAnsi" w:cstheme="minorHAnsi"/>
+        </w:rPr>
+        <w:t>, preventing it</w:t>
+      </w:r>
+      <w:r>
+        <w:rPr>
+          <w:rFonts w:asciiTheme="minorHAnsi" w:hAnsiTheme="minorHAnsi" w:cstheme="minorHAnsi"/>
+        </w:rPr>
+        <w:t xml:space="preserve"> and even </w:t>
+      </w:r>
+      <w:r>
+        <w:rPr>
+          <w:rFonts w:asciiTheme="minorHAnsi" w:hAnsiTheme="minorHAnsi" w:cstheme="minorHAnsi"/>
+        </w:rPr>
+        <w:t xml:space="preserve">can </w:t>
+      </w:r>
+      <w:r>
+        <w:rPr>
+          <w:rFonts w:asciiTheme="minorHAnsi" w:hAnsiTheme="minorHAnsi" w:cstheme="minorHAnsi"/>
+        </w:rPr>
+        <w:t>induce M2-related cytokine IL-10</w:t>
+      </w:r>
+      <w:sdt>
+        <w:sdtPr>
+          <w:rPr>
+            <w:rFonts w:asciiTheme="minorHAnsi" w:hAnsiTheme="minorHAnsi" w:cstheme="minorHAnsi"/>
+          </w:rPr>
+          <w:alias w:val="SmartCite Citation"/>
+          <w:tag w:val="ce22528b-be9e-4e42-9171-10fd25b6886e:665f26b9-1c0d-49c6-bab8-0c7fa580f75b+"/>
+          <w:id w:val="-1066487802"/>
+          <w:placeholder>
+            <w:docPart w:val="DefaultPlaceholder_-1854013440"/>
+          </w:placeholder>
+        </w:sdtPr>
+        <w:sdtContent>
+          <w:r>
+            <w:rPr>
+              <w:rFonts w:asciiTheme="minorHAnsi" w:hAnsiTheme="minorHAnsi" w:cstheme="minorHAnsi"/>
+            </w:rPr>
+            <w:t xml:space="preserve"> </w:t>
+          </w:r>
+          <w:r>
+            <w:rPr>
+              <w:rFonts w:asciiTheme="minorHAnsi" w:hAnsiTheme="minorHAnsi" w:cstheme="minorHAnsi"/>
+            </w:rPr>
+            <w:t>[2]</w:t>
+          </w:r>
+        </w:sdtContent>
+      </w:sdt>
+      <w:r>
+        <w:rPr>
+          <w:rFonts w:asciiTheme="minorHAnsi" w:hAnsiTheme="minorHAnsi" w:cstheme="minorHAnsi"/>
+        </w:rPr>
+        <w:t xml:space="preserve"> </w:t>
+      </w:r>
+      <w:sdt>
+        <w:sdtPr>
+          <w:rPr>
+            <w:rFonts w:asciiTheme="minorHAnsi" w:hAnsiTheme="minorHAnsi" w:cstheme="minorHAnsi"/>
+          </w:rPr>
+          <w:alias w:val="SmartCite Citation"/>
+          <w:tag w:val="ce22528b-be9e-4e42-9171-10fd25b6886e:5e3b6ad4-1721-436a-91d4-db235d8bd9f5+"/>
+          <w:id w:val="220788354"/>
+          <w:placeholder>
+            <w:docPart w:val="DefaultPlaceholder_-1854013440"/>
+          </w:placeholder>
+        </w:sdtPr>
+        <w:sdtContent>
+          <w:r>
+            <w:rPr>
+              <w:rFonts w:asciiTheme="minorHAnsi" w:hAnsiTheme="minorHAnsi" w:cstheme="minorHAnsi"/>
+            </w:rPr>
+            <w:t>[3]</w:t>
+          </w:r>
+        </w:sdtContent>
+      </w:sdt>
+      <w:r>
+        <w:rPr>
+          <w:rFonts w:asciiTheme="minorHAnsi" w:hAnsiTheme="minorHAnsi" w:cstheme="minorHAnsi"/>
+        </w:rPr>
+        <w:t>.</w:t>
+      </w:r>
     </w:p>
     <w:p>
       <w:pPr>
         <w:pStyle w:val="Body"/>
-      </w:pPr>
-    </w:p>
-    <w:p>
-      <w:r>
-        <w:t>Immune Modulation by the Physicochemical Properties of Biomaterials</w:t>
-      </w:r>
-    </w:p>
-    <w:p>
-      <w:pPr>
-        <w:pStyle w:val="Body"/>
-      </w:pPr>
-      <w:r>
-        <w:t>Size can affect fibro</w:t>
-      </w:r>
-      <w:r>
-        <w:t xml:space="preserve">tic </w:t>
-      </w:r>
-      <w:proofErr w:type="gramStart"/>
-      <w:r>
-        <w:t>encapsulation</w:t>
-      </w:r>
-      <w:proofErr w:type="gramEnd"/>
-    </w:p>
-    <w:p>
-      <w:pPr>
-        <w:pStyle w:val="Body"/>
-      </w:pPr>
-      <w:r>
-        <w:t xml:space="preserve">Shape: smooth, well-contoured surfaces compared to implants with sharp features have reduced </w:t>
-      </w:r>
-      <w:r>
-        <w:t xml:space="preserve">inflammation and </w:t>
-      </w:r>
-      <w:r>
-        <w:t>FBR</w:t>
-      </w:r>
-    </w:p>
-    <w:p>
-      <w:pPr>
-        <w:pStyle w:val="Body"/>
-      </w:pPr>
-      <w:r>
-        <w:t xml:space="preserve">Topography: </w:t>
-      </w:r>
-      <w:r>
-        <w:t xml:space="preserve">topographies at the nano/micro scale mimicking natural topographies, </w:t>
-      </w:r>
-      <w:r>
-        <w:t>like</w:t>
-      </w:r>
-      <w:r>
-        <w:t xml:space="preserve"> </w:t>
-      </w:r>
-      <w:r>
-        <w:t xml:space="preserve">ECM, reduced inflammatory response.  </w:t>
-      </w:r>
-    </w:p>
-    <w:p>
-      <w:pPr>
-        <w:pStyle w:val="Body"/>
-      </w:pPr>
-      <w:r>
-        <w:t>Porosity: and pore size can impact FBR.</w:t>
-      </w:r>
-    </w:p>
-    <w:p>
-      <w:r>
-        <w:t>Immune Modulation by Decellularized Extracellular Matrix (ECM)</w:t>
-      </w:r>
-    </w:p>
-    <w:p>
-      <w:r>
-        <w:t>Delivery of Inflammatory Molecules</w:t>
-      </w:r>
-    </w:p>
-    <w:p>
-      <w:pPr>
-        <w:pStyle w:val="Body"/>
-      </w:pPr>
-    </w:p>
-    <w:p>
-      <w:pPr>
-        <w:pStyle w:val="Body"/>
-      </w:pPr>
-      <w:r>
-        <w:t>Engineering surface properties of the materials:</w:t>
-      </w:r>
-    </w:p>
-    <w:p>
-      <w:pPr>
-        <w:divId w:val="1244802706"/>
-      </w:pPr>
-      <w:r>
-        <w:lastRenderedPageBreak/>
-        <w:t>Non-fouling coatings prevent</w:t>
-      </w:r>
-      <w:r>
-        <w:t xml:space="preserve"> </w:t>
-      </w:r>
-      <w:r>
-        <w:t xml:space="preserve">protein adsorption to the material. </w:t>
-      </w:r>
-      <w:r>
-        <w:t xml:space="preserve">Modifying </w:t>
-      </w:r>
-      <w:r>
-        <w:t xml:space="preserve">implants and biomaterials with </w:t>
-      </w:r>
-      <w:r>
-        <w:t xml:space="preserve">surface </w:t>
-      </w:r>
-      <w:r>
-        <w:t>functional</w:t>
-      </w:r>
-      <w:r>
-        <w:t xml:space="preserve"> </w:t>
-      </w:r>
-      <w:r>
-        <w:t xml:space="preserve">groups that are hydrophilic </w:t>
-      </w:r>
-      <w:r>
-        <w:t>reduce protein adsorption</w:t>
-      </w:r>
-      <w:r>
-        <w:t>, which reduce leukocyte and macrophage adhesion</w:t>
-      </w:r>
-      <w:r>
-        <w:t>, and inhibits macrophage fusion</w:t>
-      </w:r>
-      <w:r>
-        <w:t>. This all leads to reduced inflammation</w:t>
-      </w:r>
-      <w:r>
-        <w:t xml:space="preserve"> and FBR. </w:t>
+        <w:rPr>
+          <w:rFonts w:asciiTheme="minorHAnsi" w:hAnsiTheme="minorHAnsi" w:cstheme="minorHAnsi"/>
+        </w:rPr>
+      </w:pPr>
+      <w:r>
+        <w:rPr>
+          <w:rFonts w:asciiTheme="minorHAnsi" w:hAnsiTheme="minorHAnsi" w:cstheme="minorHAnsi"/>
+        </w:rPr>
+        <w:t xml:space="preserve">Another approach is </w:t>
+      </w:r>
+      <w:r>
+        <w:rPr>
+          <w:rFonts w:asciiTheme="minorHAnsi" w:hAnsiTheme="minorHAnsi" w:cstheme="minorHAnsi"/>
+        </w:rPr>
+        <w:t xml:space="preserve">the </w:t>
+      </w:r>
+      <w:r>
+        <w:rPr>
+          <w:rFonts w:asciiTheme="minorHAnsi" w:hAnsiTheme="minorHAnsi" w:cstheme="minorHAnsi"/>
+        </w:rPr>
+        <w:t>de-cellularization of tissues as scaffolds which enable</w:t>
+      </w:r>
+      <w:r>
+        <w:rPr>
+          <w:rFonts w:asciiTheme="minorHAnsi" w:hAnsiTheme="minorHAnsi" w:cstheme="minorHAnsi"/>
+        </w:rPr>
+        <w:t>s</w:t>
+      </w:r>
+      <w:r>
+        <w:rPr>
+          <w:rFonts w:asciiTheme="minorHAnsi" w:hAnsiTheme="minorHAnsi" w:cstheme="minorHAnsi"/>
+        </w:rPr>
+        <w:t xml:space="preserve"> the removal of most immunogenic components </w:t>
+      </w:r>
+      <w:r>
+        <w:rPr>
+          <w:rFonts w:asciiTheme="minorHAnsi" w:hAnsiTheme="minorHAnsi" w:cstheme="minorHAnsi"/>
+        </w:rPr>
+        <w:t>and the de-</w:t>
+      </w:r>
+      <w:proofErr w:type="spellStart"/>
+      <w:r>
+        <w:rPr>
+          <w:rFonts w:asciiTheme="minorHAnsi" w:hAnsiTheme="minorHAnsi" w:cstheme="minorHAnsi"/>
+        </w:rPr>
+        <w:t>cellularized</w:t>
+      </w:r>
+      <w:proofErr w:type="spellEnd"/>
+      <w:r>
+        <w:rPr>
+          <w:rFonts w:asciiTheme="minorHAnsi" w:hAnsiTheme="minorHAnsi" w:cstheme="minorHAnsi"/>
+        </w:rPr>
+        <w:t xml:space="preserve"> ECM can contain immunomodulatory cytokines and growth factors.</w:t>
       </w:r>
     </w:p>
     <w:sdt>
       <w:sdtPr>
+        <w:rPr>
+          <w:rFonts w:asciiTheme="minorHAnsi" w:hAnsiTheme="minorHAnsi" w:cstheme="minorHAnsi"/>
+        </w:rPr>
         <w:alias w:val="SmartCite Bibliography"/>
         <w:tag w:val="IEEE (with URL)+{&quot;language&quot;:&quot;en-US&quot;,&quot;isSectionsModeOn&quot;:false}"/>
         <w:id w:val="57668161"/>
@@ -1323,7 +1549,6 @@
       </w:sdtPr>
       <w:sdtEndPr>
         <w:rPr>
-          <w:rFonts w:ascii="Arial" w:hAnsi="Arial" w:cs="Arial"/>
           <w:bCs/>
           <w:szCs w:val="22"/>
         </w:rPr>
@@ -1331,43 +1556,43 @@
       <w:sdtContent>
         <w:p>
           <w:pPr>
-            <w:divId w:val="1244802706"/>
+            <w:divId w:val="615259451"/>
             <w:rPr>
-              <w:rFonts w:ascii="Arial" w:hAnsi="Arial" w:cs="Arial"/>
+              <w:rFonts w:asciiTheme="minorHAnsi" w:hAnsiTheme="minorHAnsi" w:cstheme="minorHAnsi"/>
             </w:rPr>
           </w:pPr>
         </w:p>
         <w:p>
           <w:pPr>
             <w:pStyle w:val="bibliography"/>
-            <w:divId w:val="1244802706"/>
+            <w:divId w:val="615259451"/>
             <w:rPr>
-              <w:rFonts w:ascii="Arial" w:hAnsi="Arial" w:cs="Arial"/>
+              <w:rFonts w:asciiTheme="minorHAnsi" w:hAnsiTheme="minorHAnsi" w:cstheme="minorHAnsi"/>
             </w:rPr>
           </w:pPr>
           <w:r>
             <w:rPr>
-              <w:rFonts w:ascii="Arial" w:hAnsi="Arial" w:cs="Arial"/>
+              <w:rFonts w:asciiTheme="minorHAnsi" w:hAnsiTheme="minorHAnsi" w:cstheme="minorHAnsi"/>
             </w:rPr>
             <w:t xml:space="preserve">[1] P. </w:t>
           </w:r>
           <w:proofErr w:type="spellStart"/>
           <w:r>
             <w:rPr>
-              <w:rFonts w:ascii="Arial" w:hAnsi="Arial" w:cs="Arial"/>
+              <w:rFonts w:asciiTheme="minorHAnsi" w:hAnsiTheme="minorHAnsi" w:cstheme="minorHAnsi"/>
             </w:rPr>
             <w:t>Abnave</w:t>
           </w:r>
           <w:proofErr w:type="spellEnd"/>
           <w:r>
             <w:rPr>
-              <w:rFonts w:ascii="Arial" w:hAnsi="Arial" w:cs="Arial"/>
+              <w:rFonts w:asciiTheme="minorHAnsi" w:hAnsiTheme="minorHAnsi" w:cstheme="minorHAnsi"/>
             </w:rPr>
             <w:t xml:space="preserve"> and E. Ghigo, “Role of the immune system in regeneration and its dynamic interplay with adult stem cells,” </w:t>
           </w:r>
           <w:r>
             <w:rPr>
-              <w:rFonts w:ascii="Arial" w:hAnsi="Arial" w:cs="Arial"/>
+              <w:rFonts w:asciiTheme="minorHAnsi" w:hAnsiTheme="minorHAnsi" w:cstheme="minorHAnsi"/>
               <w:i/>
               <w:iCs/>
             </w:rPr>
@@ -1375,30 +1600,197 @@
           </w:r>
           <w:r>
             <w:rPr>
-              <w:rFonts w:ascii="Arial" w:hAnsi="Arial" w:cs="Arial"/>
+              <w:rFonts w:asciiTheme="minorHAnsi" w:hAnsiTheme="minorHAnsi" w:cstheme="minorHAnsi"/>
             </w:rPr>
             <w:t xml:space="preserve">, vol. 87, pp. 160–168, 2019, </w:t>
           </w:r>
           <w:proofErr w:type="spellStart"/>
           <w:r>
             <w:rPr>
-              <w:rFonts w:ascii="Arial" w:hAnsi="Arial" w:cs="Arial"/>
+              <w:rFonts w:asciiTheme="minorHAnsi" w:hAnsiTheme="minorHAnsi" w:cstheme="minorHAnsi"/>
             </w:rPr>
             <w:t>doi</w:t>
           </w:r>
           <w:proofErr w:type="spellEnd"/>
           <w:r>
             <w:rPr>
-              <w:rFonts w:ascii="Arial" w:hAnsi="Arial" w:cs="Arial"/>
+              <w:rFonts w:asciiTheme="minorHAnsi" w:hAnsiTheme="minorHAnsi" w:cstheme="minorHAnsi"/>
             </w:rPr>
             <w:t>: 10.1016/j.semcdb.2018.04.002</w:t>
           </w:r>
         </w:p>
         <w:p>
           <w:pPr>
-            <w:pStyle w:val="Body"/>
+            <w:pStyle w:val="bibliography"/>
+            <w:divId w:val="615259451"/>
+            <w:rPr>
+              <w:rFonts w:asciiTheme="minorHAnsi" w:hAnsiTheme="minorHAnsi" w:cstheme="minorHAnsi"/>
+            </w:rPr>
           </w:pPr>
           <w:r>
+            <w:rPr>
+              <w:rFonts w:asciiTheme="minorHAnsi" w:hAnsiTheme="minorHAnsi" w:cstheme="minorHAnsi"/>
+            </w:rPr>
+            <w:lastRenderedPageBreak/>
+            <w:t xml:space="preserve">[2] A. Vishwakarma </w:t>
+          </w:r>
+          <w:r>
+            <w:rPr>
+              <w:rFonts w:asciiTheme="minorHAnsi" w:hAnsiTheme="minorHAnsi" w:cstheme="minorHAnsi"/>
+              <w:i/>
+              <w:iCs/>
+            </w:rPr>
+            <w:t>et al.</w:t>
+          </w:r>
+          <w:r>
+            <w:rPr>
+              <w:rFonts w:asciiTheme="minorHAnsi" w:hAnsiTheme="minorHAnsi" w:cstheme="minorHAnsi"/>
+            </w:rPr>
+            <w:t xml:space="preserve">, “Engineering Immunomodulatory Biomaterials </w:t>
+          </w:r>
+          <w:proofErr w:type="gramStart"/>
+          <w:r>
+            <w:rPr>
+              <w:rFonts w:asciiTheme="minorHAnsi" w:hAnsiTheme="minorHAnsi" w:cstheme="minorHAnsi"/>
+            </w:rPr>
+            <w:t>To</w:t>
+          </w:r>
+          <w:proofErr w:type="gramEnd"/>
+          <w:r>
+            <w:rPr>
+              <w:rFonts w:asciiTheme="minorHAnsi" w:hAnsiTheme="minorHAnsi" w:cstheme="minorHAnsi"/>
+            </w:rPr>
+            <w:t xml:space="preserve"> Tune the Inflammatory Response,” </w:t>
+          </w:r>
+          <w:r>
+            <w:rPr>
+              <w:rFonts w:asciiTheme="minorHAnsi" w:hAnsiTheme="minorHAnsi" w:cstheme="minorHAnsi"/>
+              <w:i/>
+              <w:iCs/>
+            </w:rPr>
+            <w:t xml:space="preserve">Trends </w:t>
+          </w:r>
+          <w:proofErr w:type="spellStart"/>
+          <w:r>
+            <w:rPr>
+              <w:rFonts w:asciiTheme="minorHAnsi" w:hAnsiTheme="minorHAnsi" w:cstheme="minorHAnsi"/>
+              <w:i/>
+              <w:iCs/>
+            </w:rPr>
+            <w:t>Biotechnol</w:t>
+          </w:r>
+          <w:proofErr w:type="spellEnd"/>
+          <w:r>
+            <w:rPr>
+              <w:rFonts w:asciiTheme="minorHAnsi" w:hAnsiTheme="minorHAnsi" w:cstheme="minorHAnsi"/>
+              <w:i/>
+              <w:iCs/>
+            </w:rPr>
+            <w:t>.</w:t>
+          </w:r>
+          <w:r>
+            <w:rPr>
+              <w:rFonts w:asciiTheme="minorHAnsi" w:hAnsiTheme="minorHAnsi" w:cstheme="minorHAnsi"/>
+            </w:rPr>
+            <w:t xml:space="preserve">, vol. 34, no. 6, pp. 470–482, 2016, </w:t>
+          </w:r>
+          <w:proofErr w:type="spellStart"/>
+          <w:r>
+            <w:rPr>
+              <w:rFonts w:asciiTheme="minorHAnsi" w:hAnsiTheme="minorHAnsi" w:cstheme="minorHAnsi"/>
+            </w:rPr>
+            <w:t>doi</w:t>
+          </w:r>
+          <w:proofErr w:type="spellEnd"/>
+          <w:r>
+            <w:rPr>
+              <w:rFonts w:asciiTheme="minorHAnsi" w:hAnsiTheme="minorHAnsi" w:cstheme="minorHAnsi"/>
+            </w:rPr>
+            <w:t>: 10.1016/j.tibtech.2016.03.009</w:t>
+          </w:r>
+        </w:p>
+        <w:p>
+          <w:pPr>
+            <w:pStyle w:val="bibliography"/>
+            <w:divId w:val="615259451"/>
+            <w:rPr>
+              <w:rFonts w:asciiTheme="minorHAnsi" w:hAnsiTheme="minorHAnsi" w:cstheme="minorHAnsi"/>
+            </w:rPr>
+          </w:pPr>
+          <w:r>
+            <w:rPr>
+              <w:rFonts w:asciiTheme="minorHAnsi" w:hAnsiTheme="minorHAnsi" w:cstheme="minorHAnsi"/>
+            </w:rPr>
+            <w:t xml:space="preserve">[3] J. </w:t>
+          </w:r>
+          <w:proofErr w:type="spellStart"/>
+          <w:r>
+            <w:rPr>
+              <w:rFonts w:asciiTheme="minorHAnsi" w:hAnsiTheme="minorHAnsi" w:cstheme="minorHAnsi"/>
+            </w:rPr>
+            <w:t>Kajahn</w:t>
+          </w:r>
+          <w:proofErr w:type="spellEnd"/>
+          <w:r>
+            <w:rPr>
+              <w:rFonts w:asciiTheme="minorHAnsi" w:hAnsiTheme="minorHAnsi" w:cstheme="minorHAnsi"/>
+            </w:rPr>
+            <w:t xml:space="preserve"> </w:t>
+          </w:r>
+          <w:r>
+            <w:rPr>
+              <w:rFonts w:asciiTheme="minorHAnsi" w:hAnsiTheme="minorHAnsi" w:cstheme="minorHAnsi"/>
+              <w:i/>
+              <w:iCs/>
+            </w:rPr>
+            <w:t>et al.</w:t>
+          </w:r>
+          <w:r>
+            <w:rPr>
+              <w:rFonts w:asciiTheme="minorHAnsi" w:hAnsiTheme="minorHAnsi" w:cstheme="minorHAnsi"/>
+            </w:rPr>
+            <w:t xml:space="preserve">, “Artificial extracellular matrices composed of collagen I and high sulfated hyaluronan modulate monocyte to macrophage differentiation under conditions of sterile inflammation,” </w:t>
+          </w:r>
+          <w:r>
+            <w:rPr>
+              <w:rFonts w:asciiTheme="minorHAnsi" w:hAnsiTheme="minorHAnsi" w:cstheme="minorHAnsi"/>
+              <w:i/>
+              <w:iCs/>
+            </w:rPr>
+            <w:t>Biomatter</w:t>
+          </w:r>
+          <w:r>
+            <w:rPr>
+              <w:rFonts w:asciiTheme="minorHAnsi" w:hAnsiTheme="minorHAnsi" w:cstheme="minorHAnsi"/>
+            </w:rPr>
+            <w:t xml:space="preserve">, vol. 2, no. 4, pp. 226–273, 2012, </w:t>
+          </w:r>
+          <w:proofErr w:type="spellStart"/>
+          <w:r>
+            <w:rPr>
+              <w:rFonts w:asciiTheme="minorHAnsi" w:hAnsiTheme="minorHAnsi" w:cstheme="minorHAnsi"/>
+            </w:rPr>
+            <w:t>doi</w:t>
+          </w:r>
+          <w:proofErr w:type="spellEnd"/>
+          <w:r>
+            <w:rPr>
+              <w:rFonts w:asciiTheme="minorHAnsi" w:hAnsiTheme="minorHAnsi" w:cstheme="minorHAnsi"/>
+            </w:rPr>
+            <w:t>: 10.4161/biom.22855</w:t>
+          </w:r>
+        </w:p>
+        <w:p>
+          <w:pPr>
+            <w:pStyle w:val="Body"/>
+            <w:rPr>
+              <w:rFonts w:asciiTheme="minorHAnsi" w:hAnsiTheme="minorHAnsi" w:cstheme="minorHAnsi"/>
+            </w:rPr>
+          </w:pPr>
+          <w:r>
+            <w:rPr>
+              <w:rFonts w:asciiTheme="minorHAnsi" w:hAnsiTheme="minorHAnsi" w:cstheme="minorHAnsi"/>
+            </w:rPr>
             <w:t> </w:t>
           </w:r>
         </w:p>
@@ -4088,6 +4480,13 @@
     <w:pitch w:val="fixed"/>
     <w:sig w:usb0="E00002FF" w:usb1="6AC7FDFB" w:usb2="08000012" w:usb3="00000000" w:csb0="0002009F" w:csb1="00000000"/>
   </w:font>
+  <w:font w:name="Cambria Math">
+    <w:panose1 w:val="02040503050406030204"/>
+    <w:charset w:val="00"/>
+    <w:family w:val="roman"/>
+    <w:pitch w:val="variable"/>
+    <w:sig w:usb0="E00002FF" w:usb1="420024FF" w:usb2="00000000" w:usb3="00000000" w:csb0="0000019F" w:csb1="00000000"/>
+  </w:font>
   <w:font w:name="Aptos">
     <w:panose1 w:val="020B0004020202020204"/>
     <w:charset w:val="00"/>
@@ -4121,8 +4520,8 @@
   </w:compat>
   <w:rsids>
     <w:rsidRoot w:val="005C7326"/>
+    <w:rsid w:val="003A1E61"/>
     <w:rsid w:val="005C7326"/>
-    <w:rsid w:val="00B65ED7"/>
   </w:rsids>
   <m:mathPr>
     <m:mathFont m:val="Cambria Math"/>

</xml_diff>